<commit_message>
Change logo + add datasheet
</commit_message>
<xml_diff>
--- a/Documentation/Ewine_Datasheet.docx
+++ b/Documentation/Ewine_Datasheet.docx
@@ -55,6 +55,18 @@
         </w:rPr>
         <w:t xml:space="preserve">Component List: </w:t>
       </w:r>
+    </w:p>
+    <w:p>
+      <w:pPr>
+        <w:pStyle w:val="Paragraphedeliste"/>
+        <w:ind w:left="1440"/>
+        <w:rPr>
+          <w:rFonts w:cstheme="minorHAnsi"/>
+          <w:sz w:val="24"/>
+          <w:szCs w:val="24"/>
+          <w:lang w:val="en-US"/>
+        </w:rPr>
+      </w:pPr>
     </w:p>
     <w:p>
       <w:pPr>
@@ -65,31 +77,19 @@
         </w:numPr>
         <w:rPr>
           <w:rFonts w:cstheme="minorHAnsi"/>
-          <w:b/>
-          <w:bCs/>
-          <w:sz w:val="24"/>
-          <w:szCs w:val="24"/>
-          <w:u w:val="single"/>
-          <w:lang w:val="en-US"/>
-        </w:rPr>
-      </w:pPr>
-      <w:r>
-        <w:rPr>
-          <w:rFonts w:cstheme="minorHAnsi"/>
-          <w:sz w:val="24"/>
-          <w:szCs w:val="24"/>
-          <w:lang w:val="en-US"/>
-        </w:rPr>
-        <w:t xml:space="preserve">Cave à vin: </w:t>
-      </w:r>
-      <w:r>
-        <w:rPr>
-          <w:rFonts w:cstheme="minorHAnsi"/>
-          <w:sz w:val="24"/>
-          <w:szCs w:val="24"/>
-          <w:lang w:val="en-US"/>
-        </w:rPr>
-        <w:t>199.33 €</w:t>
+          <w:sz w:val="24"/>
+          <w:szCs w:val="24"/>
+          <w:lang w:val="en-US"/>
+        </w:rPr>
+      </w:pPr>
+      <w:r>
+        <w:rPr>
+          <w:rFonts w:cstheme="minorHAnsi"/>
+          <w:sz w:val="24"/>
+          <w:szCs w:val="24"/>
+          <w:lang w:val="en-US"/>
+        </w:rPr>
+        <w:t xml:space="preserve">µc: </w:t>
       </w:r>
     </w:p>
     <w:p>
@@ -104,6 +104,108 @@
           <w:sz w:val="24"/>
           <w:szCs w:val="24"/>
           <w:lang w:val="en-US"/>
+        </w:rPr>
+      </w:pPr>
+    </w:p>
+    <w:p>
+      <w:pPr>
+        <w:pStyle w:val="Paragraphedeliste"/>
+        <w:numPr>
+          <w:ilvl w:val="0"/>
+          <w:numId w:val="1"/>
+        </w:numPr>
+        <w:rPr>
+          <w:rFonts w:cstheme="minorHAnsi"/>
+          <w:sz w:val="24"/>
+          <w:szCs w:val="24"/>
+        </w:rPr>
+      </w:pPr>
+      <w:r>
+        <w:rPr>
+          <w:rFonts w:cstheme="minorHAnsi"/>
+          <w:sz w:val="24"/>
+          <w:szCs w:val="24"/>
+        </w:rPr>
+        <w:t xml:space="preserve">IR </w:t>
+      </w:r>
+      <w:r>
+        <w:rPr>
+          <w:rFonts w:cstheme="minorHAnsi"/>
+          <w:sz w:val="24"/>
+          <w:szCs w:val="24"/>
+        </w:rPr>
+        <w:t>S</w:t>
+      </w:r>
+      <w:r>
+        <w:rPr>
+          <w:rFonts w:cstheme="minorHAnsi"/>
+          <w:sz w:val="24"/>
+          <w:szCs w:val="24"/>
+        </w:rPr>
+        <w:t xml:space="preserve">ensors: </w:t>
+      </w:r>
+      <w:r>
+        <w:rPr>
+          <w:rFonts w:cstheme="minorHAnsi"/>
+          <w:color w:val="333333"/>
+          <w:sz w:val="24"/>
+          <w:szCs w:val="24"/>
+          <w:shd w:val="clear" w:color="auto" w:fill="FFFFFF"/>
+        </w:rPr>
+        <w:t xml:space="preserve">MAX44006 (RGB, IR, Temperature) </w:t>
+      </w:r>
+      <w:r>
+        <w:rPr>
+          <w:rFonts w:cstheme="minorHAnsi"/>
+          <w:color w:val="333333"/>
+          <w:sz w:val="24"/>
+          <w:szCs w:val="24"/>
+          <w:shd w:val="clear" w:color="auto" w:fill="FFFFFF"/>
+        </w:rPr>
+        <w:tab/>
+      </w:r>
+      <w:r>
+        <w:rPr>
+          <w:rFonts w:cstheme="minorHAnsi"/>
+          <w:color w:val="333333"/>
+          <w:sz w:val="24"/>
+          <w:szCs w:val="24"/>
+          <w:shd w:val="clear" w:color="auto" w:fill="FFFFFF"/>
+        </w:rPr>
+        <w:tab/>
+      </w:r>
+      <w:r>
+        <w:rPr>
+          <w:rFonts w:cstheme="minorHAnsi"/>
+          <w:color w:val="538135" w:themeColor="accent6" w:themeShade="BF"/>
+          <w:sz w:val="24"/>
+          <w:szCs w:val="24"/>
+          <w:shd w:val="clear" w:color="auto" w:fill="FFFFFF"/>
+        </w:rPr>
+        <w:t>x12</w:t>
+      </w:r>
+      <w:r>
+        <w:rPr>
+          <w:rFonts w:cstheme="minorHAnsi"/>
+          <w:color w:val="538135" w:themeColor="accent6" w:themeShade="BF"/>
+          <w:sz w:val="24"/>
+          <w:szCs w:val="24"/>
+          <w:shd w:val="clear" w:color="auto" w:fill="FFFFFF"/>
+        </w:rPr>
+        <w:t xml:space="preserve"> ou plus</w:t>
+      </w:r>
+    </w:p>
+    <w:p>
+      <w:pPr>
+        <w:pStyle w:val="Paragraphedeliste"/>
+        <w:numPr>
+          <w:ilvl w:val="1"/>
+          <w:numId w:val="1"/>
+        </w:numPr>
+        <w:rPr>
+          <w:rFonts w:cstheme="minorHAnsi"/>
+          <w:sz w:val="24"/>
+          <w:szCs w:val="24"/>
         </w:rPr>
       </w:pPr>
       <w:hyperlink r:id="rId5" w:history="1">
@@ -113,9 +215,8 @@
             <w:rFonts w:cstheme="minorHAnsi"/>
             <w:sz w:val="24"/>
             <w:szCs w:val="24"/>
-            <w:lang w:val="en-US"/>
           </w:rPr>
-          <w:t>https://fr.aliexpress.com/item/1005003764903535.html?spm=a2g0o.productlist.0.0.43211a2epsnLde&amp;algo_pvid=fe465e89-50e6-4544-ae57-1759847f664b&amp;algo_exp_id=fe465e89-50e6-4544-ae57-1759847f664b-11&amp;pdp_ext_f=%7B"sku_id"%3A"12000027088287086"%7D&amp;pdp_npi=2%40dis%21EUR%21152.56%21122.05%21%21%2177.28%21%21%400b0a01f816648048547515164ee913%2112000027088287086%21sea&amp;curPageLogUid=Y3icWETbwjge</w:t>
+          <w:t>https://www.maximintegrated.com/en/products/sensors/MAX44008.html</w:t>
         </w:r>
       </w:hyperlink>
     </w:p>
@@ -127,7 +228,6 @@
           <w:rFonts w:cstheme="minorHAnsi"/>
           <w:sz w:val="24"/>
           <w:szCs w:val="24"/>
-          <w:lang w:val="en-US"/>
         </w:rPr>
       </w:pPr>
     </w:p>
@@ -152,132 +252,141 @@
           <w:szCs w:val="24"/>
           <w:lang w:val="en-US"/>
         </w:rPr>
-        <w:t xml:space="preserve">µc: </w:t>
+        <w:t>Push Buttons</w:t>
+      </w:r>
+      <w:r>
+        <w:rPr>
+          <w:rFonts w:cstheme="minorHAnsi"/>
+          <w:sz w:val="24"/>
+          <w:szCs w:val="24"/>
+          <w:lang w:val="en-US"/>
+        </w:rPr>
+        <w:t>:</w:t>
+      </w:r>
+      <w:r>
+        <w:rPr>
+          <w:rFonts w:cstheme="minorHAnsi"/>
+          <w:sz w:val="24"/>
+          <w:szCs w:val="24"/>
+          <w:lang w:val="en-US"/>
+        </w:rPr>
+        <w:t xml:space="preserve"> </w:t>
+      </w:r>
+      <w:r>
+        <w:rPr>
+          <w:rFonts w:cstheme="minorHAnsi"/>
+          <w:sz w:val="24"/>
+          <w:szCs w:val="24"/>
+          <w:lang w:val="en-US"/>
+        </w:rPr>
+        <w:t>12</w:t>
+      </w:r>
+      <w:r>
+        <w:rPr>
+          <w:rFonts w:cstheme="minorHAnsi"/>
+          <w:sz w:val="24"/>
+          <w:szCs w:val="24"/>
+          <w:lang w:val="en-US"/>
+        </w:rPr>
+        <w:t>.5</w:t>
+      </w:r>
+      <w:r>
+        <w:rPr>
+          <w:rFonts w:cstheme="minorHAnsi"/>
+          <w:sz w:val="24"/>
+          <w:szCs w:val="24"/>
+          <w:lang w:val="en-US"/>
+        </w:rPr>
+        <w:t>mm</w:t>
+      </w:r>
+      <w:r>
+        <w:rPr>
+          <w:rFonts w:cstheme="minorHAnsi"/>
+          <w:sz w:val="24"/>
+          <w:szCs w:val="24"/>
+          <w:lang w:val="en-US"/>
+        </w:rPr>
+        <w:t>(l &amp; L)</w:t>
+      </w:r>
+      <w:r>
+        <w:rPr>
+          <w:rFonts w:cstheme="minorHAnsi"/>
+          <w:sz w:val="24"/>
+          <w:szCs w:val="24"/>
+          <w:lang w:val="en-US"/>
+        </w:rPr>
+        <w:t xml:space="preserve"> </w:t>
+      </w:r>
+      <w:r>
+        <w:rPr>
+          <w:rFonts w:cstheme="minorHAnsi"/>
+          <w:sz w:val="24"/>
+          <w:szCs w:val="24"/>
+          <w:lang w:val="en-US"/>
+        </w:rPr>
+        <w:t xml:space="preserve">/ </w:t>
+      </w:r>
+      <w:r>
+        <w:rPr>
+          <w:rFonts w:cstheme="minorHAnsi"/>
+          <w:sz w:val="24"/>
+          <w:szCs w:val="24"/>
+          <w:lang w:val="en-US"/>
+        </w:rPr>
+        <w:t>0.73</w:t>
+      </w:r>
+      <w:r>
+        <w:rPr>
+          <w:rFonts w:cstheme="minorHAnsi"/>
+          <w:sz w:val="24"/>
+          <w:szCs w:val="24"/>
+          <w:lang w:val="en-US"/>
+        </w:rPr>
+        <w:t>€</w:t>
+      </w:r>
+      <w:r>
+        <w:rPr>
+          <w:rFonts w:cstheme="minorHAnsi"/>
+          <w:sz w:val="24"/>
+          <w:szCs w:val="24"/>
+          <w:lang w:val="en-US"/>
+        </w:rPr>
+        <w:tab/>
+      </w:r>
+      <w:r>
+        <w:rPr>
+          <w:rFonts w:cstheme="minorHAnsi"/>
+          <w:sz w:val="24"/>
+          <w:szCs w:val="24"/>
+          <w:lang w:val="en-US"/>
+        </w:rPr>
+        <w:tab/>
+      </w:r>
+      <w:r>
+        <w:rPr>
+          <w:rFonts w:cstheme="minorHAnsi"/>
+          <w:sz w:val="24"/>
+          <w:szCs w:val="24"/>
+          <w:lang w:val="en-US"/>
+        </w:rPr>
+        <w:tab/>
+      </w:r>
+      <w:r>
+        <w:rPr>
+          <w:rFonts w:cstheme="minorHAnsi"/>
+          <w:color w:val="538135" w:themeColor="accent6" w:themeShade="BF"/>
+          <w:sz w:val="24"/>
+          <w:szCs w:val="24"/>
+          <w:lang w:val="en-US"/>
+        </w:rPr>
+        <w:t>x5</w:t>
       </w:r>
     </w:p>
     <w:p>
       <w:pPr>
         <w:pStyle w:val="Paragraphedeliste"/>
-        <w:numPr>
-          <w:ilvl w:val="1"/>
-          <w:numId w:val="1"/>
-        </w:numPr>
-        <w:rPr>
-          <w:rFonts w:cstheme="minorHAnsi"/>
-          <w:sz w:val="24"/>
-          <w:szCs w:val="24"/>
-          <w:lang w:val="en-US"/>
-        </w:rPr>
-      </w:pPr>
-    </w:p>
-    <w:p>
-      <w:pPr>
-        <w:pStyle w:val="Paragraphedeliste"/>
-        <w:numPr>
-          <w:ilvl w:val="0"/>
-          <w:numId w:val="1"/>
-        </w:numPr>
-        <w:rPr>
-          <w:rFonts w:cstheme="minorHAnsi"/>
-          <w:sz w:val="24"/>
-          <w:szCs w:val="24"/>
-          <w:lang w:val="en-US"/>
-        </w:rPr>
-      </w:pPr>
-      <w:r>
-        <w:rPr>
-          <w:rFonts w:cstheme="minorHAnsi"/>
-          <w:sz w:val="24"/>
-          <w:szCs w:val="24"/>
-          <w:lang w:val="en-US"/>
-        </w:rPr>
-        <w:t xml:space="preserve">IR </w:t>
-      </w:r>
-      <w:r>
-        <w:rPr>
-          <w:rFonts w:cstheme="minorHAnsi"/>
-          <w:sz w:val="24"/>
-          <w:szCs w:val="24"/>
-          <w:lang w:val="en-US"/>
-        </w:rPr>
-        <w:t>S</w:t>
-      </w:r>
-      <w:r>
-        <w:rPr>
-          <w:rFonts w:cstheme="minorHAnsi"/>
-          <w:sz w:val="24"/>
-          <w:szCs w:val="24"/>
-          <w:lang w:val="en-US"/>
-        </w:rPr>
-        <w:t xml:space="preserve">ensors: </w:t>
-      </w:r>
-      <w:r>
-        <w:rPr>
-          <w:rFonts w:cstheme="minorHAnsi"/>
-          <w:color w:val="333333"/>
-          <w:sz w:val="24"/>
-          <w:szCs w:val="24"/>
-          <w:shd w:val="clear" w:color="auto" w:fill="FFFFFF"/>
-          <w:lang w:val="en-US"/>
-        </w:rPr>
-        <w:t xml:space="preserve">MAX44006 (RGB, IR, Temperature) </w:t>
-      </w:r>
-      <w:r>
-        <w:rPr>
-          <w:rFonts w:cstheme="minorHAnsi"/>
-          <w:color w:val="333333"/>
-          <w:sz w:val="24"/>
-          <w:szCs w:val="24"/>
-          <w:shd w:val="clear" w:color="auto" w:fill="FFFFFF"/>
-          <w:lang w:val="en-US"/>
-        </w:rPr>
-        <w:tab/>
-      </w:r>
-      <w:r>
-        <w:rPr>
-          <w:rFonts w:cstheme="minorHAnsi"/>
-          <w:color w:val="333333"/>
-          <w:sz w:val="24"/>
-          <w:szCs w:val="24"/>
-          <w:shd w:val="clear" w:color="auto" w:fill="FFFFFF"/>
-          <w:lang w:val="en-US"/>
-        </w:rPr>
-        <w:tab/>
-      </w:r>
-      <w:r>
-        <w:rPr>
-          <w:rFonts w:cstheme="minorHAnsi"/>
-          <w:color w:val="538135" w:themeColor="accent6" w:themeShade="BF"/>
-          <w:sz w:val="24"/>
-          <w:szCs w:val="24"/>
-          <w:shd w:val="clear" w:color="auto" w:fill="FFFFFF"/>
-          <w:lang w:val="en-US"/>
-        </w:rPr>
-        <w:t>x12</w:t>
-      </w:r>
-      <w:r>
-        <w:rPr>
-          <w:rFonts w:cstheme="minorHAnsi"/>
-          <w:color w:val="538135" w:themeColor="accent6" w:themeShade="BF"/>
-          <w:sz w:val="24"/>
-          <w:szCs w:val="24"/>
-          <w:shd w:val="clear" w:color="auto" w:fill="FFFFFF"/>
-          <w:lang w:val="en-US"/>
-        </w:rPr>
-        <w:t xml:space="preserve"> ou plus</w:t>
-      </w:r>
-    </w:p>
-    <w:p>
-      <w:pPr>
-        <w:pStyle w:val="Paragraphedeliste"/>
-        <w:numPr>
-          <w:ilvl w:val="1"/>
-          <w:numId w:val="1"/>
-        </w:numPr>
-        <w:rPr>
-          <w:rFonts w:cstheme="minorHAnsi"/>
-          <w:sz w:val="24"/>
-          <w:szCs w:val="24"/>
+        <w:ind w:left="1440"/>
+        <w:rPr>
           <w:lang w:val="en-US"/>
         </w:rPr>
       </w:pPr>
@@ -285,157 +394,9 @@
         <w:r>
           <w:rPr>
             <w:rStyle w:val="Lienhypertexte"/>
-            <w:rFonts w:cstheme="minorHAnsi"/>
-            <w:sz w:val="24"/>
-            <w:szCs w:val="24"/>
             <w:lang w:val="en-US"/>
           </w:rPr>
-          <w:t>https://www.maximintegrated.com/en/products/sensors/MAX44008.html</w:t>
-        </w:r>
-      </w:hyperlink>
-    </w:p>
-    <w:p>
-      <w:pPr>
-        <w:pStyle w:val="Paragraphedeliste"/>
-        <w:ind w:left="1440"/>
-        <w:rPr>
-          <w:rFonts w:cstheme="minorHAnsi"/>
-          <w:sz w:val="24"/>
-          <w:szCs w:val="24"/>
-          <w:lang w:val="en-US"/>
-        </w:rPr>
-      </w:pPr>
-    </w:p>
-    <w:p>
-      <w:pPr>
-        <w:pStyle w:val="Paragraphedeliste"/>
-        <w:numPr>
-          <w:ilvl w:val="0"/>
-          <w:numId w:val="1"/>
-        </w:numPr>
-        <w:rPr>
-          <w:rFonts w:cstheme="minorHAnsi"/>
-          <w:sz w:val="24"/>
-          <w:szCs w:val="24"/>
-          <w:lang w:val="en-US"/>
-        </w:rPr>
-      </w:pPr>
-      <w:r>
-        <w:rPr>
-          <w:rFonts w:cstheme="minorHAnsi"/>
-          <w:sz w:val="24"/>
-          <w:szCs w:val="24"/>
-          <w:lang w:val="en-US"/>
-        </w:rPr>
-        <w:t>Pression Sensors</w:t>
-      </w:r>
-      <w:r>
-        <w:rPr>
-          <w:rFonts w:cstheme="minorHAnsi"/>
-          <w:sz w:val="24"/>
-          <w:szCs w:val="24"/>
-          <w:lang w:val="en-US"/>
-        </w:rPr>
-        <w:t>:</w:t>
-      </w:r>
-      <w:r>
-        <w:rPr>
-          <w:rFonts w:cstheme="minorHAnsi"/>
-          <w:sz w:val="24"/>
-          <w:szCs w:val="24"/>
-          <w:lang w:val="en-US"/>
-        </w:rPr>
-        <w:t xml:space="preserve"> </w:t>
-      </w:r>
-      <w:r>
-        <w:rPr>
-          <w:rFonts w:cstheme="minorHAnsi"/>
-          <w:sz w:val="24"/>
-          <w:szCs w:val="24"/>
-          <w:lang w:val="en-US"/>
-        </w:rPr>
-        <w:t xml:space="preserve">12mm </w:t>
-      </w:r>
-      <w:r>
-        <w:rPr>
-          <w:rFonts w:cstheme="minorHAnsi"/>
-          <w:sz w:val="24"/>
-          <w:szCs w:val="24"/>
-          <w:lang w:val="en-US"/>
-        </w:rPr>
-        <w:t>/ 6.3€</w:t>
-      </w:r>
-      <w:r>
-        <w:rPr>
-          <w:rFonts w:cstheme="minorHAnsi"/>
-          <w:sz w:val="24"/>
-          <w:szCs w:val="24"/>
-          <w:lang w:val="en-US"/>
-        </w:rPr>
-        <w:tab/>
-      </w:r>
-      <w:r>
-        <w:rPr>
-          <w:rFonts w:cstheme="minorHAnsi"/>
-          <w:sz w:val="24"/>
-          <w:szCs w:val="24"/>
-          <w:lang w:val="en-US"/>
-        </w:rPr>
-        <w:tab/>
-      </w:r>
-      <w:r>
-        <w:rPr>
-          <w:rFonts w:cstheme="minorHAnsi"/>
-          <w:sz w:val="24"/>
-          <w:szCs w:val="24"/>
-          <w:lang w:val="en-US"/>
-        </w:rPr>
-        <w:tab/>
-      </w:r>
-      <w:r>
-        <w:rPr>
-          <w:rFonts w:cstheme="minorHAnsi"/>
-          <w:sz w:val="24"/>
-          <w:szCs w:val="24"/>
-          <w:lang w:val="en-US"/>
-        </w:rPr>
-        <w:tab/>
-      </w:r>
-      <w:r>
-        <w:rPr>
-          <w:rFonts w:cstheme="minorHAnsi"/>
-          <w:color w:val="538135" w:themeColor="accent6" w:themeShade="BF"/>
-          <w:sz w:val="24"/>
-          <w:szCs w:val="24"/>
-          <w:lang w:val="en-US"/>
-        </w:rPr>
-        <w:t>x5</w:t>
-      </w:r>
-    </w:p>
-    <w:p>
-      <w:pPr>
-        <w:pStyle w:val="Paragraphedeliste"/>
-        <w:numPr>
-          <w:ilvl w:val="1"/>
-          <w:numId w:val="1"/>
-        </w:numPr>
-        <w:rPr>
-          <w:rFonts w:cstheme="minorHAnsi"/>
-          <w:sz w:val="24"/>
-          <w:szCs w:val="24"/>
-          <w:lang w:val="en-US"/>
-        </w:rPr>
-      </w:pPr>
-      <w:hyperlink r:id="rId7" w:history="1">
-        <w:r>
-          <w:rPr>
-            <w:rStyle w:val="Lienhypertexte"/>
-            <w:rFonts w:cstheme="minorHAnsi"/>
-            <w:sz w:val="24"/>
-            <w:szCs w:val="24"/>
-            <w:lang w:val="en-US"/>
-          </w:rPr>
-          <w:t>https://fr.aliexpress.com/item/1005001683893211.html?spm=a2g0o.productlist.0.0.43691c21KlZz5F&amp;algo_pvid=542fe670-7028-4481-b6f0-b0cccc434cf0&amp;algo_exp_id=542fe670-7028-4481-b6f0-b0cccc434cf0-8&amp;pdp_ext_f=%7B"sku_id"%3A"12000017125718257"%7D&amp;pdp_npi=2%40dis%21EUR%211.38%211.26%21%21%21%21%21%400b0a0ac216648036215426233e88e4%2112000017125718257%21sea&amp;curPageLogUid=F5UjGaPFTLJd</w:t>
+          <w:t>https://www.conrad.fr/fr/p/tru-components-pbs-18b-701837-bouton-poussoir-a-pression-50-v-dc-ac-0-025-a-1-x-off-on-a-rappel-1-pc-s-1566643.html</w:t>
         </w:r>
       </w:hyperlink>
     </w:p>

</xml_diff>